<commit_message>
Kotlin uit vergelijking gelaten
</commit_message>
<xml_diff>
--- a/BP/TabelNietFunctioneleEisen.docx
+++ b/BP/TabelNietFunctioneleEisen.docx
@@ -2597,36 +2597,36 @@
                 <w:noProof/>
               </w:rPr>
               <w:drawing>
-                <wp:inline distT="0" distB="0" distL="0" distR="0" wp14:anchorId="15221713" wp14:editId="57DBE5CE">
-                  <wp:extent cx="180000" cy="180000"/>
-                  <wp:effectExtent l="0" t="0" r="0" b="0"/>
-                  <wp:docPr id="39" name="Picture 39" descr="A close up of a logo&#10;&#10;Description automatically generated"/>
-                  <wp:cNvGraphicFramePr>
-                    <a:graphicFrameLocks xmlns:a="http://schemas.openxmlformats.org/drawingml/2006/main" noChangeAspect="1"/>
-                  </wp:cNvGraphicFramePr>
-                  <a:graphic xmlns:a="http://schemas.openxmlformats.org/drawingml/2006/main">
-                    <a:graphicData uri="http://schemas.openxmlformats.org/drawingml/2006/picture">
-                      <pic:pic xmlns:pic="http://schemas.openxmlformats.org/drawingml/2006/picture">
-                        <pic:nvPicPr>
-                          <pic:cNvPr id="23" name="tick.png"/>
-                          <pic:cNvPicPr/>
-                        </pic:nvPicPr>
-                        <pic:blipFill>
-                          <a:blip r:embed="rId4" cstate="print">
-                            <a:extLst>
-                              <a:ext uri="{28A0092B-C50C-407E-A947-70E740481C1C}">
-                                <a14:useLocalDpi xmlns:a14="http://schemas.microsoft.com/office/drawing/2010/main" val="0"/>
-                              </a:ext>
-                            </a:extLst>
-                          </a:blip>
-                          <a:stretch>
-                            <a:fillRect/>
-                          </a:stretch>
-                        </pic:blipFill>
-                        <pic:spPr>
-                          <a:xfrm>
-                            <a:off x="0" y="0"/>
-                            <a:ext cx="180000" cy="180000"/>
+                <wp:inline distT="0" distB="0" distL="0" distR="0" wp14:anchorId="2658EC93" wp14:editId="3C78839E">
+                  <wp:extent cx="144000" cy="144000"/>
+                  <wp:effectExtent l="0" t="0" r="8890" b="8890"/>
+                  <wp:docPr id="1" name="Picture 1" descr="A close up of a logo&#10;&#10;Description automatically generated"/>
+                  <wp:cNvGraphicFramePr>
+                    <a:graphicFrameLocks xmlns:a="http://schemas.openxmlformats.org/drawingml/2006/main" noChangeAspect="1"/>
+                  </wp:cNvGraphicFramePr>
+                  <a:graphic xmlns:a="http://schemas.openxmlformats.org/drawingml/2006/main">
+                    <a:graphicData uri="http://schemas.openxmlformats.org/drawingml/2006/picture">
+                      <pic:pic xmlns:pic="http://schemas.openxmlformats.org/drawingml/2006/picture">
+                        <pic:nvPicPr>
+                          <pic:cNvPr id="43" name="close.png"/>
+                          <pic:cNvPicPr/>
+                        </pic:nvPicPr>
+                        <pic:blipFill>
+                          <a:blip r:embed="rId5" cstate="print">
+                            <a:extLst>
+                              <a:ext uri="{28A0092B-C50C-407E-A947-70E740481C1C}">
+                                <a14:useLocalDpi xmlns:a14="http://schemas.microsoft.com/office/drawing/2010/main" val="0"/>
+                              </a:ext>
+                            </a:extLst>
+                          </a:blip>
+                          <a:stretch>
+                            <a:fillRect/>
+                          </a:stretch>
+                        </pic:blipFill>
+                        <pic:spPr>
+                          <a:xfrm>
+                            <a:off x="0" y="0"/>
+                            <a:ext cx="144000" cy="144000"/>
                           </a:xfrm>
                           <a:prstGeom prst="rect">
                             <a:avLst/>

</xml_diff>

<commit_message>
Herschikking hoofdstukken, alles van onderzoek in methodologie
</commit_message>
<xml_diff>
--- a/BP/TabelNietFunctioneleEisen.docx
+++ b/BP/TabelNietFunctioneleEisen.docx
@@ -3306,6 +3306,339 @@
                         </pic:nvPicPr>
                         <pic:blipFill>
                           <a:blip r:embed="rId6" cstate="print">
+                            <a:extLst>
+                              <a:ext uri="{28A0092B-C50C-407E-A947-70E740481C1C}">
+                                <a14:useLocalDpi xmlns:a14="http://schemas.microsoft.com/office/drawing/2010/main" val="0"/>
+                              </a:ext>
+                            </a:extLst>
+                          </a:blip>
+                          <a:stretch>
+                            <a:fillRect/>
+                          </a:stretch>
+                        </pic:blipFill>
+                        <pic:spPr>
+                          <a:xfrm>
+                            <a:off x="0" y="0"/>
+                            <a:ext cx="180000" cy="180000"/>
+                          </a:xfrm>
+                          <a:prstGeom prst="rect">
+                            <a:avLst/>
+                          </a:prstGeom>
+                        </pic:spPr>
+                      </pic:pic>
+                    </a:graphicData>
+                  </a:graphic>
+                </wp:inline>
+              </w:drawing>
+            </w:r>
+          </w:p>
+        </w:tc>
+      </w:tr>
+      <w:tr>
+        <w:trPr>
+          <w:cnfStyle w:val="000000100000" w:firstRow="0" w:lastRow="0" w:firstColumn="0" w:lastColumn="0" w:oddVBand="0" w:evenVBand="0" w:oddHBand="1" w:evenHBand="0" w:firstRowFirstColumn="0" w:firstRowLastColumn="0" w:lastRowFirstColumn="0" w:lastRowLastColumn="0"/>
+          <w:trHeight w:val="454"/>
+        </w:trPr>
+        <w:tc>
+          <w:tcPr>
+            <w:cnfStyle w:val="001000000000" w:firstRow="0" w:lastRow="0" w:firstColumn="1" w:lastColumn="0" w:oddVBand="0" w:evenVBand="0" w:oddHBand="0" w:evenHBand="0" w:firstRowFirstColumn="0" w:firstRowLastColumn="0" w:lastRowFirstColumn="0" w:lastRowLastColumn="0"/>
+            <w:tcW w:w="1555" w:type="dxa"/>
+            <w:vAlign w:val="center"/>
+          </w:tcPr>
+          <w:p>
+            <w:pPr>
+              <w:rPr>
+                <w:b/>
+                <w:bCs/>
+              </w:rPr>
+            </w:pPr>
+            <w:r>
+              <w:rPr>
+                <w:b/>
+                <w:bCs/>
+              </w:rPr>
+              <w:t>.NET MAUI</w:t>
+            </w:r>
+          </w:p>
+        </w:tc>
+        <w:tc>
+          <w:tcPr>
+            <w:tcW w:w="1232" w:type="dxa"/>
+            <w:vAlign w:val="center"/>
+          </w:tcPr>
+          <w:p>
+            <w:pPr>
+              <w:jc w:val="center"/>
+              <w:cnfStyle w:val="000000100000" w:firstRow="0" w:lastRow="0" w:firstColumn="0" w:lastColumn="0" w:oddVBand="0" w:evenVBand="0" w:oddHBand="1" w:evenHBand="0" w:firstRowFirstColumn="0" w:firstRowLastColumn="0" w:lastRowFirstColumn="0" w:lastRowLastColumn="0"/>
+              <w:rPr>
+                <w:noProof/>
+              </w:rPr>
+            </w:pPr>
+            <w:r>
+              <w:rPr>
+                <w:noProof/>
+              </w:rPr>
+              <w:drawing>
+                <wp:inline distT="0" distB="0" distL="0" distR="0" wp14:anchorId="351CF7BA" wp14:editId="33585A09">
+                  <wp:extent cx="180000" cy="180000"/>
+                  <wp:effectExtent l="0" t="0" r="0" b="0"/>
+                  <wp:docPr id="2" name="Picture 2" descr="A close up of a logo&#10;&#10;Description automatically generated"/>
+                  <wp:cNvGraphicFramePr>
+                    <a:graphicFrameLocks xmlns:a="http://schemas.openxmlformats.org/drawingml/2006/main" noChangeAspect="1"/>
+                  </wp:cNvGraphicFramePr>
+                  <a:graphic xmlns:a="http://schemas.openxmlformats.org/drawingml/2006/main">
+                    <a:graphicData uri="http://schemas.openxmlformats.org/drawingml/2006/picture">
+                      <pic:pic xmlns:pic="http://schemas.openxmlformats.org/drawingml/2006/picture">
+                        <pic:nvPicPr>
+                          <pic:cNvPr id="41" name="icons8-question-mark-96.png"/>
+                          <pic:cNvPicPr/>
+                        </pic:nvPicPr>
+                        <pic:blipFill>
+                          <a:blip r:embed="rId6" cstate="print">
+                            <a:extLst>
+                              <a:ext uri="{28A0092B-C50C-407E-A947-70E740481C1C}">
+                                <a14:useLocalDpi xmlns:a14="http://schemas.microsoft.com/office/drawing/2010/main" val="0"/>
+                              </a:ext>
+                            </a:extLst>
+                          </a:blip>
+                          <a:stretch>
+                            <a:fillRect/>
+                          </a:stretch>
+                        </pic:blipFill>
+                        <pic:spPr>
+                          <a:xfrm>
+                            <a:off x="0" y="0"/>
+                            <a:ext cx="180000" cy="180000"/>
+                          </a:xfrm>
+                          <a:prstGeom prst="rect">
+                            <a:avLst/>
+                          </a:prstGeom>
+                        </pic:spPr>
+                      </pic:pic>
+                    </a:graphicData>
+                  </a:graphic>
+                </wp:inline>
+              </w:drawing>
+            </w:r>
+          </w:p>
+        </w:tc>
+        <w:tc>
+          <w:tcPr>
+            <w:tcW w:w="1490" w:type="dxa"/>
+            <w:vAlign w:val="center"/>
+          </w:tcPr>
+          <w:p>
+            <w:pPr>
+              <w:jc w:val="center"/>
+              <w:cnfStyle w:val="000000100000" w:firstRow="0" w:lastRow="0" w:firstColumn="0" w:lastColumn="0" w:oddVBand="0" w:evenVBand="0" w:oddHBand="1" w:evenHBand="0" w:firstRowFirstColumn="0" w:firstRowLastColumn="0" w:lastRowFirstColumn="0" w:lastRowLastColumn="0"/>
+              <w:rPr>
+                <w:noProof/>
+              </w:rPr>
+            </w:pPr>
+            <w:r>
+              <w:rPr>
+                <w:noProof/>
+              </w:rPr>
+              <w:drawing>
+                <wp:inline distT="0" distB="0" distL="0" distR="0" wp14:anchorId="3ABEDECD" wp14:editId="47764247">
+                  <wp:extent cx="180000" cy="180000"/>
+                  <wp:effectExtent l="0" t="0" r="0" b="0"/>
+                  <wp:docPr id="3" name="Picture 3" descr="A close up of a logo&#10;&#10;Description automatically generated"/>
+                  <wp:cNvGraphicFramePr>
+                    <a:graphicFrameLocks xmlns:a="http://schemas.openxmlformats.org/drawingml/2006/main" noChangeAspect="1"/>
+                  </wp:cNvGraphicFramePr>
+                  <a:graphic xmlns:a="http://schemas.openxmlformats.org/drawingml/2006/main">
+                    <a:graphicData uri="http://schemas.openxmlformats.org/drawingml/2006/picture">
+                      <pic:pic xmlns:pic="http://schemas.openxmlformats.org/drawingml/2006/picture">
+                        <pic:nvPicPr>
+                          <pic:cNvPr id="41" name="icons8-question-mark-96.png"/>
+                          <pic:cNvPicPr/>
+                        </pic:nvPicPr>
+                        <pic:blipFill>
+                          <a:blip r:embed="rId6" cstate="print">
+                            <a:extLst>
+                              <a:ext uri="{28A0092B-C50C-407E-A947-70E740481C1C}">
+                                <a14:useLocalDpi xmlns:a14="http://schemas.microsoft.com/office/drawing/2010/main" val="0"/>
+                              </a:ext>
+                            </a:extLst>
+                          </a:blip>
+                          <a:stretch>
+                            <a:fillRect/>
+                          </a:stretch>
+                        </pic:blipFill>
+                        <pic:spPr>
+                          <a:xfrm>
+                            <a:off x="0" y="0"/>
+                            <a:ext cx="180000" cy="180000"/>
+                          </a:xfrm>
+                          <a:prstGeom prst="rect">
+                            <a:avLst/>
+                          </a:prstGeom>
+                        </pic:spPr>
+                      </pic:pic>
+                    </a:graphicData>
+                  </a:graphic>
+                </wp:inline>
+              </w:drawing>
+            </w:r>
+          </w:p>
+        </w:tc>
+        <w:tc>
+          <w:tcPr>
+            <w:tcW w:w="1327" w:type="dxa"/>
+            <w:vAlign w:val="center"/>
+          </w:tcPr>
+          <w:p>
+            <w:pPr>
+              <w:jc w:val="center"/>
+              <w:cnfStyle w:val="000000100000" w:firstRow="0" w:lastRow="0" w:firstColumn="0" w:lastColumn="0" w:oddVBand="0" w:evenVBand="0" w:oddHBand="1" w:evenHBand="0" w:firstRowFirstColumn="0" w:firstRowLastColumn="0" w:lastRowFirstColumn="0" w:lastRowLastColumn="0"/>
+              <w:rPr>
+                <w:noProof/>
+              </w:rPr>
+            </w:pPr>
+            <w:r>
+              <w:rPr>
+                <w:noProof/>
+              </w:rPr>
+              <w:drawing>
+                <wp:inline distT="0" distB="0" distL="0" distR="0" wp14:anchorId="27775C9A" wp14:editId="292852BE">
+                  <wp:extent cx="180000" cy="180000"/>
+                  <wp:effectExtent l="0" t="0" r="0" b="0"/>
+                  <wp:docPr id="4" name="Picture 4" descr="A close up of a logo&#10;&#10;Description automatically generated"/>
+                  <wp:cNvGraphicFramePr>
+                    <a:graphicFrameLocks xmlns:a="http://schemas.openxmlformats.org/drawingml/2006/main" noChangeAspect="1"/>
+                  </wp:cNvGraphicFramePr>
+                  <a:graphic xmlns:a="http://schemas.openxmlformats.org/drawingml/2006/main">
+                    <a:graphicData uri="http://schemas.openxmlformats.org/drawingml/2006/picture">
+                      <pic:pic xmlns:pic="http://schemas.openxmlformats.org/drawingml/2006/picture">
+                        <pic:nvPicPr>
+                          <pic:cNvPr id="23" name="tick.png"/>
+                          <pic:cNvPicPr/>
+                        </pic:nvPicPr>
+                        <pic:blipFill>
+                          <a:blip r:embed="rId4" cstate="print">
+                            <a:extLst>
+                              <a:ext uri="{28A0092B-C50C-407E-A947-70E740481C1C}">
+                                <a14:useLocalDpi xmlns:a14="http://schemas.microsoft.com/office/drawing/2010/main" val="0"/>
+                              </a:ext>
+                            </a:extLst>
+                          </a:blip>
+                          <a:stretch>
+                            <a:fillRect/>
+                          </a:stretch>
+                        </pic:blipFill>
+                        <pic:spPr>
+                          <a:xfrm>
+                            <a:off x="0" y="0"/>
+                            <a:ext cx="180000" cy="180000"/>
+                          </a:xfrm>
+                          <a:prstGeom prst="rect">
+                            <a:avLst/>
+                          </a:prstGeom>
+                        </pic:spPr>
+                      </pic:pic>
+                    </a:graphicData>
+                  </a:graphic>
+                </wp:inline>
+              </w:drawing>
+            </w:r>
+          </w:p>
+        </w:tc>
+        <w:tc>
+          <w:tcPr>
+            <w:tcW w:w="1072" w:type="dxa"/>
+            <w:vAlign w:val="center"/>
+          </w:tcPr>
+          <w:p>
+            <w:pPr>
+              <w:jc w:val="center"/>
+              <w:cnfStyle w:val="000000100000" w:firstRow="0" w:lastRow="0" w:firstColumn="0" w:lastColumn="0" w:oddVBand="0" w:evenVBand="0" w:oddHBand="1" w:evenHBand="0" w:firstRowFirstColumn="0" w:firstRowLastColumn="0" w:lastRowFirstColumn="0" w:lastRowLastColumn="0"/>
+              <w:rPr>
+                <w:noProof/>
+              </w:rPr>
+            </w:pPr>
+            <w:r>
+              <w:rPr>
+                <w:noProof/>
+              </w:rPr>
+              <w:drawing>
+                <wp:inline distT="0" distB="0" distL="0" distR="0" wp14:anchorId="19858E5C" wp14:editId="33B31320">
+                  <wp:extent cx="144000" cy="144000"/>
+                  <wp:effectExtent l="0" t="0" r="8890" b="8890"/>
+                  <wp:docPr id="5" name="Picture 5" descr="A close up of a logo&#10;&#10;Description automatically generated"/>
+                  <wp:cNvGraphicFramePr>
+                    <a:graphicFrameLocks xmlns:a="http://schemas.openxmlformats.org/drawingml/2006/main" noChangeAspect="1"/>
+                  </wp:cNvGraphicFramePr>
+                  <a:graphic xmlns:a="http://schemas.openxmlformats.org/drawingml/2006/main">
+                    <a:graphicData uri="http://schemas.openxmlformats.org/drawingml/2006/picture">
+                      <pic:pic xmlns:pic="http://schemas.openxmlformats.org/drawingml/2006/picture">
+                        <pic:nvPicPr>
+                          <pic:cNvPr id="43" name="close.png"/>
+                          <pic:cNvPicPr/>
+                        </pic:nvPicPr>
+                        <pic:blipFill>
+                          <a:blip r:embed="rId5" cstate="print">
+                            <a:extLst>
+                              <a:ext uri="{28A0092B-C50C-407E-A947-70E740481C1C}">
+                                <a14:useLocalDpi xmlns:a14="http://schemas.microsoft.com/office/drawing/2010/main" val="0"/>
+                              </a:ext>
+                            </a:extLst>
+                          </a:blip>
+                          <a:stretch>
+                            <a:fillRect/>
+                          </a:stretch>
+                        </pic:blipFill>
+                        <pic:spPr>
+                          <a:xfrm>
+                            <a:off x="0" y="0"/>
+                            <a:ext cx="144000" cy="144000"/>
+                          </a:xfrm>
+                          <a:prstGeom prst="rect">
+                            <a:avLst/>
+                          </a:prstGeom>
+                        </pic:spPr>
+                      </pic:pic>
+                    </a:graphicData>
+                  </a:graphic>
+                </wp:inline>
+              </w:drawing>
+            </w:r>
+          </w:p>
+        </w:tc>
+        <w:tc>
+          <w:tcPr>
+            <w:tcW w:w="1520" w:type="dxa"/>
+            <w:vAlign w:val="center"/>
+          </w:tcPr>
+          <w:p>
+            <w:pPr>
+              <w:jc w:val="center"/>
+              <w:cnfStyle w:val="000000100000" w:firstRow="0" w:lastRow="0" w:firstColumn="0" w:lastColumn="0" w:oddVBand="0" w:evenVBand="0" w:oddHBand="1" w:evenHBand="0" w:firstRowFirstColumn="0" w:firstRowLastColumn="0" w:lastRowFirstColumn="0" w:lastRowLastColumn="0"/>
+              <w:rPr>
+                <w:noProof/>
+              </w:rPr>
+            </w:pPr>
+            <w:r>
+              <w:rPr>
+                <w:noProof/>
+              </w:rPr>
+              <w:drawing>
+                <wp:inline distT="0" distB="0" distL="0" distR="0" wp14:anchorId="4267012C" wp14:editId="04A4BB0C">
+                  <wp:extent cx="180000" cy="180000"/>
+                  <wp:effectExtent l="0" t="0" r="0" b="0"/>
+                  <wp:docPr id="6" name="Picture 6" descr="A close up of a logo&#10;&#10;Description automatically generated"/>
+                  <wp:cNvGraphicFramePr>
+                    <a:graphicFrameLocks xmlns:a="http://schemas.openxmlformats.org/drawingml/2006/main" noChangeAspect="1"/>
+                  </wp:cNvGraphicFramePr>
+                  <a:graphic xmlns:a="http://schemas.openxmlformats.org/drawingml/2006/main">
+                    <a:graphicData uri="http://schemas.openxmlformats.org/drawingml/2006/picture">
+                      <pic:pic xmlns:pic="http://schemas.openxmlformats.org/drawingml/2006/picture">
+                        <pic:nvPicPr>
+                          <pic:cNvPr id="23" name="tick.png"/>
+                          <pic:cNvPicPr/>
+                        </pic:nvPicPr>
+                        <pic:blipFill>
+                          <a:blip r:embed="rId4" cstate="print">
                             <a:extLst>
                               <a:ext uri="{28A0092B-C50C-407E-A947-70E740481C1C}">
                                 <a14:useLocalDpi xmlns:a14="http://schemas.microsoft.com/office/drawing/2010/main" val="0"/>

</xml_diff>